<commit_message>
more updates to police chase
</commit_message>
<xml_diff>
--- a/AccessFiles/policechase/policechaseexercise.docx
+++ b/AccessFiles/policechase/policechaseexercise.docx
@@ -11,8 +11,6 @@
           <w:szCs w:val="22"/>
         </w:rPr>
       </w:pPr>
-      <w:bookmarkStart w:id="0" w:name="_GoBack"/>
-      <w:bookmarkEnd w:id="0"/>
       <w:r>
         <w:rPr>
           <w:rFonts w:ascii="Calibri" w:hAnsi="Calibri" w:cs="Calibri"/>
@@ -541,6 +539,14 @@
           <w:szCs w:val="22"/>
         </w:rPr>
       </w:pPr>
+      <w:r>
+        <w:rPr>
+          <w:rFonts w:ascii="Calibri" w:hAnsi="Calibri" w:cs="Calibri"/>
+          <w:sz w:val="22"/>
+          <w:szCs w:val="22"/>
+        </w:rPr>
+        <w:t>Notice that we don’t have very many records for 2001 and 2003 and there are no records for 2002. The reason? This database just started going around that time and didn’t really kick in until 2004. So we can really only use the 2004 to 2010 records for our analysis. (If you were doing this for a story, I’d recommend making a new table that only has the 2004 to 2010 records and working off that. We won’t do that here, though)</w:t>
+      </w:r>
     </w:p>
     <w:p>
       <w:pPr>
@@ -809,8 +815,57 @@
         <w:pStyle w:val="bodytype"/>
         <w:rPr>
           <w:rFonts w:ascii="Calibri" w:hAnsi="Calibri" w:cs="Calibri"/>
+          <w:sz w:val="22"/>
+          <w:szCs w:val="22"/>
+        </w:rPr>
+      </w:pPr>
+    </w:p>
+    <w:p>
+      <w:pPr>
+        <w:pStyle w:val="bodytype"/>
+        <w:rPr>
+          <w:rFonts w:ascii="Calibri" w:hAnsi="Calibri" w:cs="Calibri"/>
+          <w:sz w:val="22"/>
+          <w:szCs w:val="22"/>
+        </w:rPr>
+      </w:pPr>
+    </w:p>
+    <w:p>
+      <w:pPr>
+        <w:pStyle w:val="bodytype"/>
+        <w:rPr>
+          <w:rFonts w:ascii="Calibri" w:hAnsi="Calibri" w:cs="Calibri"/>
+          <w:sz w:val="22"/>
+          <w:szCs w:val="22"/>
+        </w:rPr>
+      </w:pPr>
+    </w:p>
+    <w:p>
+      <w:pPr>
+        <w:pStyle w:val="bodytype"/>
+        <w:rPr>
+          <w:rFonts w:ascii="Calibri" w:hAnsi="Calibri" w:cs="Calibri"/>
+          <w:sz w:val="22"/>
+          <w:szCs w:val="22"/>
+        </w:rPr>
+      </w:pPr>
+    </w:p>
+    <w:p>
+      <w:pPr>
+        <w:pStyle w:val="bodytype"/>
+        <w:rPr>
+          <w:rFonts w:ascii="Calibri" w:hAnsi="Calibri" w:cs="Calibri"/>
+          <w:sz w:val="22"/>
+          <w:szCs w:val="22"/>
+        </w:rPr>
+      </w:pPr>
+    </w:p>
+    <w:p>
+      <w:pPr>
+        <w:pStyle w:val="bodytype"/>
+        <w:rPr>
+          <w:rFonts w:ascii="Calibri" w:hAnsi="Calibri" w:cs="Calibri"/>
           <w:b/>
-          <w:bCs/>
           <w:sz w:val="22"/>
           <w:szCs w:val="22"/>
         </w:rPr>
@@ -819,6 +874,168 @@
         <w:rPr>
           <w:rFonts w:ascii="Calibri" w:hAnsi="Calibri" w:cs="Calibri"/>
           <w:b/>
+          <w:sz w:val="22"/>
+          <w:szCs w:val="22"/>
+        </w:rPr>
+        <w:lastRenderedPageBreak/>
+        <w:t>Which police agency had the most chases across all years?</w:t>
+      </w:r>
+    </w:p>
+    <w:p>
+      <w:pPr>
+        <w:pStyle w:val="bodytype"/>
+        <w:rPr>
+          <w:rFonts w:ascii="Calibri" w:hAnsi="Calibri" w:cs="Calibri"/>
+          <w:sz w:val="22"/>
+          <w:szCs w:val="22"/>
+        </w:rPr>
+      </w:pPr>
+    </w:p>
+    <w:p>
+      <w:pPr>
+        <w:pStyle w:val="bodytype"/>
+        <w:rPr>
+          <w:rFonts w:ascii="Calibri" w:hAnsi="Calibri" w:cs="Calibri"/>
+          <w:sz w:val="22"/>
+          <w:szCs w:val="22"/>
+        </w:rPr>
+      </w:pPr>
+      <w:r>
+        <w:rPr>
+          <w:rFonts w:ascii="Calibri" w:hAnsi="Calibri" w:cs="Calibri"/>
+          <w:sz w:val="22"/>
+          <w:szCs w:val="22"/>
+        </w:rPr>
+        <w:t xml:space="preserve">Select name, </w:t>
+      </w:r>
+      <w:proofErr w:type="gramStart"/>
+      <w:r>
+        <w:rPr>
+          <w:rFonts w:ascii="Calibri" w:hAnsi="Calibri" w:cs="Calibri"/>
+          <w:sz w:val="22"/>
+          <w:szCs w:val="22"/>
+        </w:rPr>
+        <w:t>count(</w:t>
+      </w:r>
+      <w:proofErr w:type="gramEnd"/>
+      <w:r>
+        <w:rPr>
+          <w:rFonts w:ascii="Calibri" w:hAnsi="Calibri" w:cs="Calibri"/>
+          <w:sz w:val="22"/>
+          <w:szCs w:val="22"/>
+        </w:rPr>
+        <w:t>*)</w:t>
+      </w:r>
+    </w:p>
+    <w:p>
+      <w:pPr>
+        <w:pStyle w:val="bodytype"/>
+        <w:rPr>
+          <w:rFonts w:ascii="Calibri" w:hAnsi="Calibri" w:cs="Calibri"/>
+          <w:sz w:val="22"/>
+          <w:szCs w:val="22"/>
+        </w:rPr>
+      </w:pPr>
+      <w:r>
+        <w:rPr>
+          <w:rFonts w:ascii="Calibri" w:hAnsi="Calibri" w:cs="Calibri"/>
+          <w:sz w:val="22"/>
+          <w:szCs w:val="22"/>
+        </w:rPr>
+        <w:t>From pursuits</w:t>
+      </w:r>
+    </w:p>
+    <w:p>
+      <w:pPr>
+        <w:pStyle w:val="bodytype"/>
+        <w:rPr>
+          <w:rFonts w:ascii="Calibri" w:hAnsi="Calibri" w:cs="Calibri"/>
+          <w:sz w:val="22"/>
+          <w:szCs w:val="22"/>
+        </w:rPr>
+      </w:pPr>
+      <w:r>
+        <w:rPr>
+          <w:rFonts w:ascii="Calibri" w:hAnsi="Calibri" w:cs="Calibri"/>
+          <w:sz w:val="22"/>
+          <w:szCs w:val="22"/>
+        </w:rPr>
+        <w:t>Group by name</w:t>
+      </w:r>
+    </w:p>
+    <w:p>
+      <w:pPr>
+        <w:pStyle w:val="bodytype"/>
+        <w:rPr>
+          <w:rFonts w:ascii="Calibri" w:hAnsi="Calibri" w:cs="Calibri"/>
+          <w:sz w:val="22"/>
+          <w:szCs w:val="22"/>
+        </w:rPr>
+      </w:pPr>
+      <w:r>
+        <w:rPr>
+          <w:rFonts w:ascii="Calibri" w:hAnsi="Calibri" w:cs="Calibri"/>
+          <w:sz w:val="22"/>
+          <w:szCs w:val="22"/>
+        </w:rPr>
+        <w:t xml:space="preserve">Order by 2 </w:t>
+      </w:r>
+      <w:proofErr w:type="spellStart"/>
+      <w:r>
+        <w:rPr>
+          <w:rFonts w:ascii="Calibri" w:hAnsi="Calibri" w:cs="Calibri"/>
+          <w:sz w:val="22"/>
+          <w:szCs w:val="22"/>
+        </w:rPr>
+        <w:t>desc</w:t>
+      </w:r>
+      <w:proofErr w:type="spellEnd"/>
+    </w:p>
+    <w:p>
+      <w:pPr>
+        <w:pStyle w:val="bodytype"/>
+        <w:rPr>
+          <w:rFonts w:ascii="Calibri" w:hAnsi="Calibri" w:cs="Calibri"/>
+          <w:sz w:val="22"/>
+          <w:szCs w:val="22"/>
+        </w:rPr>
+      </w:pPr>
+    </w:p>
+    <w:p>
+      <w:pPr>
+        <w:pStyle w:val="bodytype"/>
+        <w:rPr>
+          <w:rFonts w:ascii="Calibri" w:hAnsi="Calibri" w:cs="Calibri"/>
+          <w:sz w:val="22"/>
+          <w:szCs w:val="22"/>
+        </w:rPr>
+      </w:pPr>
+    </w:p>
+    <w:p>
+      <w:pPr>
+        <w:pStyle w:val="bodytype"/>
+        <w:rPr>
+          <w:rFonts w:ascii="Calibri" w:hAnsi="Calibri" w:cs="Calibri"/>
+          <w:sz w:val="22"/>
+          <w:szCs w:val="22"/>
+        </w:rPr>
+      </w:pPr>
+    </w:p>
+    <w:p>
+      <w:pPr>
+        <w:pStyle w:val="bodytype"/>
+        <w:rPr>
+          <w:rFonts w:ascii="Calibri" w:hAnsi="Calibri" w:cs="Calibri"/>
+          <w:b/>
+          <w:bCs/>
+          <w:sz w:val="22"/>
+          <w:szCs w:val="22"/>
+        </w:rPr>
+      </w:pPr>
+      <w:r>
+        <w:rPr>
+          <w:rFonts w:ascii="Calibri" w:hAnsi="Calibri" w:cs="Calibri"/>
+          <w:b/>
           <w:bCs/>
           <w:sz w:val="22"/>
           <w:szCs w:val="22"/>
@@ -1139,6 +1356,308 @@
         <w:t>desc</w:t>
       </w:r>
       <w:proofErr w:type="spellEnd"/>
+    </w:p>
+    <w:p>
+      <w:pPr>
+        <w:pStyle w:val="bodytype"/>
+        <w:rPr>
+          <w:rFonts w:ascii="Calibri" w:hAnsi="Calibri" w:cs="Calibri"/>
+          <w:sz w:val="22"/>
+          <w:szCs w:val="22"/>
+        </w:rPr>
+      </w:pPr>
+    </w:p>
+    <w:p>
+      <w:pPr>
+        <w:pStyle w:val="bodytype"/>
+        <w:rPr>
+          <w:rFonts w:ascii="Calibri" w:hAnsi="Calibri" w:cs="Calibri"/>
+          <w:sz w:val="22"/>
+          <w:szCs w:val="22"/>
+        </w:rPr>
+      </w:pPr>
+    </w:p>
+    <w:p>
+      <w:pPr>
+        <w:pStyle w:val="bodytype"/>
+        <w:rPr>
+          <w:rFonts w:ascii="Calibri" w:hAnsi="Calibri" w:cs="Calibri"/>
+          <w:b/>
+          <w:sz w:val="22"/>
+          <w:szCs w:val="22"/>
+        </w:rPr>
+      </w:pPr>
+      <w:r>
+        <w:rPr>
+          <w:rFonts w:ascii="Calibri" w:hAnsi="Calibri" w:cs="Calibri"/>
+          <w:b/>
+          <w:sz w:val="22"/>
+          <w:szCs w:val="22"/>
+        </w:rPr>
+        <w:t>What’s</w:t>
+      </w:r>
+      <w:r>
+        <w:rPr>
+          <w:rFonts w:ascii="Calibri" w:hAnsi="Calibri" w:cs="Calibri"/>
+          <w:b/>
+          <w:sz w:val="22"/>
+          <w:szCs w:val="22"/>
+        </w:rPr>
+        <w:t xml:space="preserve"> the average number of miles a pursuit goes</w:t>
+      </w:r>
+      <w:r>
+        <w:rPr>
+          <w:rFonts w:ascii="Calibri" w:hAnsi="Calibri" w:cs="Calibri"/>
+          <w:b/>
+          <w:sz w:val="22"/>
+          <w:szCs w:val="22"/>
+        </w:rPr>
+        <w:t>?</w:t>
+      </w:r>
+    </w:p>
+    <w:p>
+      <w:pPr>
+        <w:pStyle w:val="bodytype"/>
+        <w:rPr>
+          <w:rFonts w:ascii="Calibri" w:hAnsi="Calibri" w:cs="Calibri"/>
+          <w:sz w:val="22"/>
+          <w:szCs w:val="22"/>
+        </w:rPr>
+      </w:pPr>
+    </w:p>
+    <w:p>
+      <w:pPr>
+        <w:pStyle w:val="bodytype"/>
+        <w:rPr>
+          <w:rFonts w:ascii="Calibri" w:hAnsi="Calibri" w:cs="Calibri"/>
+          <w:sz w:val="22"/>
+          <w:szCs w:val="22"/>
+        </w:rPr>
+      </w:pPr>
+      <w:r>
+        <w:rPr>
+          <w:rFonts w:ascii="Calibri" w:hAnsi="Calibri" w:cs="Calibri"/>
+          <w:sz w:val="22"/>
+          <w:szCs w:val="22"/>
+        </w:rPr>
+        <w:t xml:space="preserve">Select </w:t>
+      </w:r>
+      <w:proofErr w:type="spellStart"/>
+      <w:proofErr w:type="gramStart"/>
+      <w:r>
+        <w:rPr>
+          <w:rFonts w:ascii="Calibri" w:hAnsi="Calibri" w:cs="Calibri"/>
+          <w:sz w:val="22"/>
+          <w:szCs w:val="22"/>
+        </w:rPr>
+        <w:t>avg</w:t>
+      </w:r>
+      <w:proofErr w:type="spellEnd"/>
+      <w:r>
+        <w:rPr>
+          <w:rFonts w:ascii="Calibri" w:hAnsi="Calibri" w:cs="Calibri"/>
+          <w:sz w:val="22"/>
+          <w:szCs w:val="22"/>
+        </w:rPr>
+        <w:t>(</w:t>
+      </w:r>
+      <w:proofErr w:type="gramEnd"/>
+      <w:r>
+        <w:rPr>
+          <w:rFonts w:ascii="Calibri" w:hAnsi="Calibri" w:cs="Calibri"/>
+          <w:sz w:val="22"/>
+          <w:szCs w:val="22"/>
+        </w:rPr>
+        <w:t>miles)</w:t>
+      </w:r>
+    </w:p>
+    <w:p>
+      <w:pPr>
+        <w:pStyle w:val="bodytype"/>
+        <w:rPr>
+          <w:rFonts w:ascii="Calibri" w:hAnsi="Calibri" w:cs="Calibri"/>
+          <w:sz w:val="22"/>
+          <w:szCs w:val="22"/>
+        </w:rPr>
+      </w:pPr>
+      <w:r>
+        <w:rPr>
+          <w:rFonts w:ascii="Calibri" w:hAnsi="Calibri" w:cs="Calibri"/>
+          <w:sz w:val="22"/>
+          <w:szCs w:val="22"/>
+        </w:rPr>
+        <w:t>From pursuits</w:t>
+      </w:r>
+    </w:p>
+    <w:p>
+      <w:pPr>
+        <w:pStyle w:val="bodytype"/>
+        <w:rPr>
+          <w:rFonts w:ascii="Calibri" w:hAnsi="Calibri" w:cs="Calibri"/>
+          <w:sz w:val="22"/>
+          <w:szCs w:val="22"/>
+        </w:rPr>
+      </w:pPr>
+    </w:p>
+    <w:p>
+      <w:pPr>
+        <w:pStyle w:val="bodytype"/>
+        <w:rPr>
+          <w:rFonts w:ascii="Calibri" w:hAnsi="Calibri" w:cs="Calibri"/>
+          <w:sz w:val="22"/>
+          <w:szCs w:val="22"/>
+        </w:rPr>
+      </w:pPr>
+    </w:p>
+    <w:p>
+      <w:pPr>
+        <w:pStyle w:val="bodytype"/>
+        <w:rPr>
+          <w:rFonts w:ascii="Calibri" w:hAnsi="Calibri" w:cs="Calibri"/>
+          <w:b/>
+          <w:sz w:val="22"/>
+          <w:szCs w:val="22"/>
+        </w:rPr>
+      </w:pPr>
+      <w:r>
+        <w:rPr>
+          <w:rFonts w:ascii="Calibri" w:hAnsi="Calibri" w:cs="Calibri"/>
+          <w:b/>
+          <w:sz w:val="22"/>
+          <w:szCs w:val="22"/>
+        </w:rPr>
+        <w:t>Does that differ from year to year?</w:t>
+      </w:r>
+    </w:p>
+    <w:p>
+      <w:pPr>
+        <w:pStyle w:val="bodytype"/>
+        <w:rPr>
+          <w:rFonts w:ascii="Calibri" w:hAnsi="Calibri" w:cs="Calibri"/>
+          <w:sz w:val="22"/>
+          <w:szCs w:val="22"/>
+        </w:rPr>
+      </w:pPr>
+    </w:p>
+    <w:p>
+      <w:pPr>
+        <w:pStyle w:val="bodytype"/>
+        <w:rPr>
+          <w:rFonts w:ascii="Calibri" w:hAnsi="Calibri" w:cs="Calibri"/>
+          <w:sz w:val="22"/>
+          <w:szCs w:val="22"/>
+        </w:rPr>
+      </w:pPr>
+      <w:r>
+        <w:rPr>
+          <w:rFonts w:ascii="Calibri" w:hAnsi="Calibri" w:cs="Calibri"/>
+          <w:sz w:val="22"/>
+          <w:szCs w:val="22"/>
+        </w:rPr>
+        <w:t xml:space="preserve">Select </w:t>
+      </w:r>
+      <w:proofErr w:type="spellStart"/>
+      <w:r>
+        <w:rPr>
+          <w:rFonts w:ascii="Calibri" w:hAnsi="Calibri" w:cs="Calibri"/>
+          <w:sz w:val="22"/>
+          <w:szCs w:val="22"/>
+        </w:rPr>
+        <w:t>chaseyear</w:t>
+      </w:r>
+      <w:proofErr w:type="spellEnd"/>
+      <w:r>
+        <w:rPr>
+          <w:rFonts w:ascii="Calibri" w:hAnsi="Calibri" w:cs="Calibri"/>
+          <w:sz w:val="22"/>
+          <w:szCs w:val="22"/>
+        </w:rPr>
+        <w:t xml:space="preserve">, </w:t>
+      </w:r>
+      <w:proofErr w:type="spellStart"/>
+      <w:proofErr w:type="gramStart"/>
+      <w:r>
+        <w:rPr>
+          <w:rFonts w:ascii="Calibri" w:hAnsi="Calibri" w:cs="Calibri"/>
+          <w:sz w:val="22"/>
+          <w:szCs w:val="22"/>
+        </w:rPr>
+        <w:t>avg</w:t>
+      </w:r>
+      <w:proofErr w:type="spellEnd"/>
+      <w:r>
+        <w:rPr>
+          <w:rFonts w:ascii="Calibri" w:hAnsi="Calibri" w:cs="Calibri"/>
+          <w:sz w:val="22"/>
+          <w:szCs w:val="22"/>
+        </w:rPr>
+        <w:t>(</w:t>
+      </w:r>
+      <w:proofErr w:type="gramEnd"/>
+      <w:r>
+        <w:rPr>
+          <w:rFonts w:ascii="Calibri" w:hAnsi="Calibri" w:cs="Calibri"/>
+          <w:sz w:val="22"/>
+          <w:szCs w:val="22"/>
+        </w:rPr>
+        <w:t>miles)</w:t>
+      </w:r>
+    </w:p>
+    <w:p>
+      <w:pPr>
+        <w:pStyle w:val="bodytype"/>
+        <w:rPr>
+          <w:rFonts w:ascii="Calibri" w:hAnsi="Calibri" w:cs="Calibri"/>
+          <w:sz w:val="22"/>
+          <w:szCs w:val="22"/>
+        </w:rPr>
+      </w:pPr>
+      <w:r>
+        <w:rPr>
+          <w:rFonts w:ascii="Calibri" w:hAnsi="Calibri" w:cs="Calibri"/>
+          <w:sz w:val="22"/>
+          <w:szCs w:val="22"/>
+        </w:rPr>
+        <w:t>From pursuits</w:t>
+      </w:r>
+    </w:p>
+    <w:p>
+      <w:pPr>
+        <w:pStyle w:val="bodytype"/>
+        <w:rPr>
+          <w:rFonts w:ascii="Calibri" w:hAnsi="Calibri" w:cs="Calibri"/>
+          <w:sz w:val="22"/>
+          <w:szCs w:val="22"/>
+        </w:rPr>
+      </w:pPr>
+      <w:r>
+        <w:rPr>
+          <w:rFonts w:ascii="Calibri" w:hAnsi="Calibri" w:cs="Calibri"/>
+          <w:sz w:val="22"/>
+          <w:szCs w:val="22"/>
+        </w:rPr>
+        <w:t xml:space="preserve">Group by </w:t>
+      </w:r>
+      <w:proofErr w:type="spellStart"/>
+      <w:r>
+        <w:rPr>
+          <w:rFonts w:ascii="Calibri" w:hAnsi="Calibri" w:cs="Calibri"/>
+          <w:sz w:val="22"/>
+          <w:szCs w:val="22"/>
+        </w:rPr>
+        <w:t>chaseyear</w:t>
+      </w:r>
+      <w:proofErr w:type="spellEnd"/>
+    </w:p>
+    <w:p>
+      <w:pPr>
+        <w:pStyle w:val="bodytype"/>
+        <w:rPr>
+          <w:rFonts w:ascii="Calibri" w:hAnsi="Calibri" w:cs="Calibri"/>
+          <w:sz w:val="22"/>
+          <w:szCs w:val="22"/>
+        </w:rPr>
+      </w:pPr>
     </w:p>
     <w:p>
       <w:pPr>
@@ -1945,7 +2464,6 @@
         <w:rPr>
           <w:noProof/>
         </w:rPr>
-        <w:lastRenderedPageBreak/>
         <w:drawing>
           <wp:anchor distT="0" distB="0" distL="114300" distR="114300" simplePos="0" relativeHeight="251661312" behindDoc="0" locked="0" layoutInCell="1" allowOverlap="1">
             <wp:simplePos x="0" y="0"/>
@@ -2862,7 +3380,6 @@
         <w:rPr>
           <w:noProof/>
         </w:rPr>
-        <w:lastRenderedPageBreak/>
         <w:drawing>
           <wp:anchor distT="0" distB="0" distL="114300" distR="114300" simplePos="0" relativeHeight="251667456" behindDoc="0" locked="0" layoutInCell="1" allowOverlap="1">
             <wp:simplePos x="0" y="0"/>
@@ -3146,6 +3663,7 @@
         <w:rPr>
           <w:noProof/>
         </w:rPr>
+        <w:lastRenderedPageBreak/>
         <w:drawing>
           <wp:anchor distT="0" distB="0" distL="114300" distR="114300" simplePos="0" relativeHeight="251669504" behindDoc="0" locked="0" layoutInCell="1" allowOverlap="1">
             <wp:simplePos x="0" y="0"/>
@@ -3773,7 +4291,6 @@
         <w:rPr>
           <w:noProof/>
         </w:rPr>
-        <w:lastRenderedPageBreak/>
         <w:drawing>
           <wp:anchor distT="0" distB="0" distL="114300" distR="114300" simplePos="0" relativeHeight="251673600" behindDoc="0" locked="0" layoutInCell="1" allowOverlap="1">
             <wp:simplePos x="0" y="0"/>
@@ -3903,6 +4420,131 @@
     <w:p>
       <w:pPr>
         <w:pStyle w:val="bodytype"/>
+        <w:ind w:firstLine="0"/>
+        <w:rPr>
+          <w:rFonts w:ascii="Calibri" w:hAnsi="Calibri" w:cs="Calibri"/>
+          <w:b/>
+          <w:bCs/>
+          <w:sz w:val="22"/>
+          <w:szCs w:val="22"/>
+        </w:rPr>
+      </w:pPr>
+      <w:r>
+        <w:rPr>
+          <w:rFonts w:ascii="Calibri" w:hAnsi="Calibri" w:cs="Calibri"/>
+          <w:b/>
+          <w:bCs/>
+          <w:sz w:val="22"/>
+          <w:szCs w:val="22"/>
+        </w:rPr>
+        <w:lastRenderedPageBreak/>
+        <w:t>We saw in our first query that the number of chases has come down significantly in later years. Were there any police agencies in particular that had big drops in the number of chases?</w:t>
+      </w:r>
+    </w:p>
+    <w:p>
+      <w:pPr>
+        <w:pStyle w:val="bodytype"/>
+        <w:ind w:firstLine="0"/>
+        <w:rPr>
+          <w:rFonts w:ascii="Calibri" w:hAnsi="Calibri" w:cs="Calibri"/>
+          <w:b/>
+          <w:bCs/>
+          <w:sz w:val="22"/>
+          <w:szCs w:val="22"/>
+        </w:rPr>
+      </w:pPr>
+    </w:p>
+    <w:p>
+      <w:pPr>
+        <w:pStyle w:val="bodytype"/>
+        <w:ind w:firstLine="0"/>
+        <w:rPr>
+          <w:rFonts w:ascii="Calibri" w:hAnsi="Calibri" w:cs="Calibri"/>
+          <w:bCs/>
+          <w:sz w:val="22"/>
+          <w:szCs w:val="22"/>
+        </w:rPr>
+      </w:pPr>
+      <w:r>
+        <w:rPr>
+          <w:rFonts w:ascii="Calibri" w:hAnsi="Calibri" w:cs="Calibri"/>
+          <w:bCs/>
+          <w:sz w:val="22"/>
+          <w:szCs w:val="22"/>
+        </w:rPr>
+        <w:t>The easiest way to get this answer will be to create another crosstab. This time put “Name” as the rows (like we did in the last one) and put “</w:t>
+      </w:r>
+      <w:proofErr w:type="spellStart"/>
+      <w:r>
+        <w:rPr>
+          <w:rFonts w:ascii="Calibri" w:hAnsi="Calibri" w:cs="Calibri"/>
+          <w:bCs/>
+          <w:sz w:val="22"/>
+          <w:szCs w:val="22"/>
+        </w:rPr>
+        <w:t>chaseyear</w:t>
+      </w:r>
+      <w:proofErr w:type="spellEnd"/>
+      <w:r>
+        <w:rPr>
+          <w:rFonts w:ascii="Calibri" w:hAnsi="Calibri" w:cs="Calibri"/>
+          <w:bCs/>
+          <w:sz w:val="22"/>
+          <w:szCs w:val="22"/>
+        </w:rPr>
+        <w:t xml:space="preserve">” as the columns. Again, count the number of chases. </w:t>
+      </w:r>
+    </w:p>
+    <w:p>
+      <w:pPr>
+        <w:pStyle w:val="bodytype"/>
+        <w:ind w:firstLine="0"/>
+        <w:rPr>
+          <w:rFonts w:ascii="Calibri" w:hAnsi="Calibri" w:cs="Calibri"/>
+          <w:bCs/>
+          <w:sz w:val="22"/>
+          <w:szCs w:val="22"/>
+        </w:rPr>
+      </w:pPr>
+    </w:p>
+    <w:p>
+      <w:pPr>
+        <w:pStyle w:val="bodytype"/>
+        <w:ind w:firstLine="0"/>
+        <w:rPr>
+          <w:rFonts w:ascii="Calibri" w:hAnsi="Calibri" w:cs="Calibri"/>
+          <w:bCs/>
+          <w:sz w:val="22"/>
+          <w:szCs w:val="22"/>
+        </w:rPr>
+      </w:pPr>
+      <w:r>
+        <w:rPr>
+          <w:rFonts w:ascii="Calibri" w:hAnsi="Calibri" w:cs="Calibri"/>
+          <w:bCs/>
+          <w:sz w:val="22"/>
+          <w:szCs w:val="22"/>
+        </w:rPr>
+        <w:t>Then you can export the results to Excel and calculate the percentage chase for each one. Sort the results, to see who had the biggest drop.</w:t>
+      </w:r>
+    </w:p>
+    <w:p>
+      <w:pPr>
+        <w:pStyle w:val="bodytype"/>
+        <w:rPr>
+          <w:rFonts w:ascii="Calibri" w:hAnsi="Calibri" w:cs="Calibri"/>
+          <w:b/>
+          <w:bCs/>
+          <w:sz w:val="22"/>
+          <w:szCs w:val="22"/>
+        </w:rPr>
+      </w:pPr>
+      <w:bookmarkStart w:id="0" w:name="_GoBack"/>
+      <w:bookmarkEnd w:id="0"/>
+    </w:p>
+    <w:p>
+      <w:pPr>
+        <w:pStyle w:val="bodytype"/>
         <w:rPr>
           <w:rFonts w:ascii="Calibri" w:hAnsi="Calibri" w:cs="Calibri"/>
           <w:b/>
@@ -4655,121 +5297,121 @@
           <w:sz w:val="22"/>
           <w:szCs w:val="22"/>
         </w:rPr>
+        <w:t xml:space="preserve">Now we’ll use the Subject table to get some more information and use some more advanced queries. </w:t>
+      </w:r>
+    </w:p>
+    <w:p>
+      <w:pPr>
+        <w:pStyle w:val="bodytype"/>
+        <w:rPr>
+          <w:rFonts w:ascii="Calibri" w:hAnsi="Calibri" w:cs="Calibri"/>
+          <w:sz w:val="22"/>
+          <w:szCs w:val="22"/>
+        </w:rPr>
+      </w:pPr>
+    </w:p>
+    <w:p>
+      <w:pPr>
+        <w:pStyle w:val="bodytype"/>
+        <w:rPr>
+          <w:rFonts w:ascii="Calibri" w:hAnsi="Calibri" w:cs="Calibri"/>
+          <w:sz w:val="22"/>
+          <w:szCs w:val="22"/>
+        </w:rPr>
+      </w:pPr>
+      <w:r>
+        <w:rPr>
+          <w:rFonts w:ascii="Calibri" w:hAnsi="Calibri" w:cs="Calibri"/>
+          <w:sz w:val="22"/>
+          <w:szCs w:val="22"/>
+        </w:rPr>
+        <w:t>Let’s start with just the Subject table, to gather some basic information.</w:t>
+      </w:r>
+    </w:p>
+    <w:p>
+      <w:pPr>
+        <w:pStyle w:val="bodytype"/>
+        <w:rPr>
+          <w:rFonts w:ascii="Calibri" w:hAnsi="Calibri" w:cs="Calibri"/>
+          <w:sz w:val="22"/>
+          <w:szCs w:val="22"/>
+        </w:rPr>
+      </w:pPr>
+    </w:p>
+    <w:p>
+      <w:pPr>
+        <w:pStyle w:val="bodytype"/>
+        <w:rPr>
+          <w:rFonts w:ascii="Calibri" w:hAnsi="Calibri" w:cs="Calibri"/>
+          <w:sz w:val="22"/>
+          <w:szCs w:val="22"/>
+        </w:rPr>
+      </w:pPr>
+      <w:r>
+        <w:rPr>
+          <w:rFonts w:ascii="Calibri" w:hAnsi="Calibri" w:cs="Calibri"/>
+          <w:b/>
+          <w:bCs/>
+          <w:sz w:val="22"/>
+          <w:szCs w:val="22"/>
+        </w:rPr>
+        <w:t>What’s the</w:t>
+      </w:r>
+      <w:r>
+        <w:rPr>
+          <w:rFonts w:ascii="Calibri" w:hAnsi="Calibri" w:cs="Calibri"/>
+          <w:b/>
+          <w:bCs/>
+          <w:sz w:val="22"/>
+          <w:szCs w:val="22"/>
+        </w:rPr>
+        <w:t xml:space="preserve"> average age of the violators? </w:t>
+      </w:r>
+    </w:p>
+    <w:p>
+      <w:pPr>
+        <w:pStyle w:val="bodytype"/>
+        <w:rPr>
+          <w:rFonts w:ascii="Calibri" w:hAnsi="Calibri" w:cs="Calibri"/>
+          <w:sz w:val="22"/>
+          <w:szCs w:val="22"/>
+        </w:rPr>
+      </w:pPr>
+      <w:r>
+        <w:rPr>
+          <w:rFonts w:ascii="Calibri" w:hAnsi="Calibri" w:cs="Calibri"/>
+          <w:sz w:val="22"/>
+          <w:szCs w:val="22"/>
+        </w:rPr>
+        <w:t xml:space="preserve">First, let’s check the integrity of our data. I see that there are a lot of blank spots for the age field in the Subject table. </w:t>
+      </w:r>
+    </w:p>
+    <w:p>
+      <w:pPr>
+        <w:pStyle w:val="bodytype"/>
+        <w:rPr>
+          <w:rFonts w:ascii="Calibri" w:hAnsi="Calibri" w:cs="Calibri"/>
+          <w:sz w:val="22"/>
+          <w:szCs w:val="22"/>
+        </w:rPr>
+      </w:pPr>
+    </w:p>
+    <w:p>
+      <w:pPr>
+        <w:pStyle w:val="bodytype"/>
+        <w:rPr>
+          <w:rFonts w:ascii="Calibri" w:hAnsi="Calibri" w:cs="Calibri"/>
+          <w:sz w:val="22"/>
+          <w:szCs w:val="22"/>
+        </w:rPr>
+      </w:pPr>
+      <w:r>
+        <w:rPr>
+          <w:rFonts w:ascii="Calibri" w:hAnsi="Calibri" w:cs="Calibri"/>
+          <w:sz w:val="22"/>
+          <w:szCs w:val="22"/>
+        </w:rPr>
         <w:lastRenderedPageBreak/>
-        <w:t xml:space="preserve">Now we’ll use the Subject table to get some more information and use some more advanced queries. </w:t>
-      </w:r>
-    </w:p>
-    <w:p>
-      <w:pPr>
-        <w:pStyle w:val="bodytype"/>
-        <w:rPr>
-          <w:rFonts w:ascii="Calibri" w:hAnsi="Calibri" w:cs="Calibri"/>
-          <w:sz w:val="22"/>
-          <w:szCs w:val="22"/>
-        </w:rPr>
-      </w:pPr>
-    </w:p>
-    <w:p>
-      <w:pPr>
-        <w:pStyle w:val="bodytype"/>
-        <w:rPr>
-          <w:rFonts w:ascii="Calibri" w:hAnsi="Calibri" w:cs="Calibri"/>
-          <w:sz w:val="22"/>
-          <w:szCs w:val="22"/>
-        </w:rPr>
-      </w:pPr>
-      <w:r>
-        <w:rPr>
-          <w:rFonts w:ascii="Calibri" w:hAnsi="Calibri" w:cs="Calibri"/>
-          <w:sz w:val="22"/>
-          <w:szCs w:val="22"/>
-        </w:rPr>
-        <w:t>Let’s start with just the Subject table, to gather some basic information.</w:t>
-      </w:r>
-    </w:p>
-    <w:p>
-      <w:pPr>
-        <w:pStyle w:val="bodytype"/>
-        <w:rPr>
-          <w:rFonts w:ascii="Calibri" w:hAnsi="Calibri" w:cs="Calibri"/>
-          <w:sz w:val="22"/>
-          <w:szCs w:val="22"/>
-        </w:rPr>
-      </w:pPr>
-    </w:p>
-    <w:p>
-      <w:pPr>
-        <w:pStyle w:val="bodytype"/>
-        <w:rPr>
-          <w:rFonts w:ascii="Calibri" w:hAnsi="Calibri" w:cs="Calibri"/>
-          <w:sz w:val="22"/>
-          <w:szCs w:val="22"/>
-        </w:rPr>
-      </w:pPr>
-      <w:r>
-        <w:rPr>
-          <w:rFonts w:ascii="Calibri" w:hAnsi="Calibri" w:cs="Calibri"/>
-          <w:b/>
-          <w:bCs/>
-          <w:sz w:val="22"/>
-          <w:szCs w:val="22"/>
-        </w:rPr>
-        <w:t>What’s the</w:t>
-      </w:r>
-      <w:r>
-        <w:rPr>
-          <w:rFonts w:ascii="Calibri" w:hAnsi="Calibri" w:cs="Calibri"/>
-          <w:b/>
-          <w:bCs/>
-          <w:sz w:val="22"/>
-          <w:szCs w:val="22"/>
-        </w:rPr>
-        <w:t xml:space="preserve"> average age of the violators? </w:t>
-      </w:r>
-    </w:p>
-    <w:p>
-      <w:pPr>
-        <w:pStyle w:val="bodytype"/>
-        <w:rPr>
-          <w:rFonts w:ascii="Calibri" w:hAnsi="Calibri" w:cs="Calibri"/>
-          <w:sz w:val="22"/>
-          <w:szCs w:val="22"/>
-        </w:rPr>
-      </w:pPr>
-      <w:r>
-        <w:rPr>
-          <w:rFonts w:ascii="Calibri" w:hAnsi="Calibri" w:cs="Calibri"/>
-          <w:sz w:val="22"/>
-          <w:szCs w:val="22"/>
-        </w:rPr>
-        <w:t xml:space="preserve">First, let’s check the integrity of our data. I see that there are a lot of blank spots for the age field in the Subject table. </w:t>
-      </w:r>
-    </w:p>
-    <w:p>
-      <w:pPr>
-        <w:pStyle w:val="bodytype"/>
-        <w:rPr>
-          <w:rFonts w:ascii="Calibri" w:hAnsi="Calibri" w:cs="Calibri"/>
-          <w:sz w:val="22"/>
-          <w:szCs w:val="22"/>
-        </w:rPr>
-      </w:pPr>
-    </w:p>
-    <w:p>
-      <w:pPr>
-        <w:pStyle w:val="bodytype"/>
-        <w:rPr>
-          <w:rFonts w:ascii="Calibri" w:hAnsi="Calibri" w:cs="Calibri"/>
-          <w:sz w:val="22"/>
-          <w:szCs w:val="22"/>
-        </w:rPr>
-      </w:pPr>
-      <w:r>
-        <w:rPr>
-          <w:rFonts w:ascii="Calibri" w:hAnsi="Calibri" w:cs="Calibri"/>
-          <w:sz w:val="22"/>
-          <w:szCs w:val="22"/>
-        </w:rPr>
         <w:t>If we want to focus on violators, we need to find out what percentage of the violator records have an age filled in.</w:t>
       </w:r>
     </w:p>
@@ -6020,7 +6662,6 @@
           <w:sz w:val="22"/>
           <w:szCs w:val="22"/>
         </w:rPr>
-        <w:lastRenderedPageBreak/>
         <w:t>You’ll see that we have 2 values that would indicate the person is a bystander and in both cases, they have the word “unrelated” in the field. That will make it a little easier for us to write the queries to focus on them in our next query.</w:t>
       </w:r>
     </w:p>
@@ -6890,7 +7531,6 @@
           <w:sz w:val="22"/>
           <w:szCs w:val="22"/>
         </w:rPr>
-        <w:lastRenderedPageBreak/>
         <w:t>You’ll end up with a line like this.</w:t>
       </w:r>
     </w:p>
@@ -7884,134 +8524,134 @@
           <w:sz w:val="22"/>
           <w:szCs w:val="22"/>
         </w:rPr>
+        <w:t xml:space="preserve">You’ll see that the join syntax is in the FROM line. </w:t>
+      </w:r>
+    </w:p>
+    <w:p>
+      <w:pPr>
+        <w:pStyle w:val="bodytype"/>
+        <w:rPr>
+          <w:rFonts w:ascii="Calibri" w:hAnsi="Calibri" w:cs="Calibri"/>
+          <w:sz w:val="22"/>
+          <w:szCs w:val="22"/>
+        </w:rPr>
+      </w:pPr>
+    </w:p>
+    <w:p>
+      <w:pPr>
+        <w:pStyle w:val="bodytype"/>
+        <w:rPr>
+          <w:rFonts w:ascii="Calibri" w:hAnsi="Calibri" w:cs="Calibri"/>
+          <w:sz w:val="22"/>
+          <w:szCs w:val="22"/>
+        </w:rPr>
+      </w:pPr>
+      <w:r>
+        <w:rPr>
+          <w:rFonts w:ascii="Calibri" w:hAnsi="Calibri" w:cs="Calibri"/>
+          <w:sz w:val="22"/>
+          <w:szCs w:val="22"/>
+        </w:rPr>
+        <w:t xml:space="preserve">Go ahead and run this query. You’ll get 12,445 records. Let’s look at what this did. Remember that we have 12,422 records in the subject table (in other words, that’s how many people we have). </w:t>
+      </w:r>
+    </w:p>
+    <w:p>
+      <w:pPr>
+        <w:pStyle w:val="bodytype"/>
+        <w:rPr>
+          <w:rFonts w:ascii="Calibri" w:hAnsi="Calibri" w:cs="Calibri"/>
+          <w:sz w:val="22"/>
+          <w:szCs w:val="22"/>
+        </w:rPr>
+      </w:pPr>
+      <w:r>
+        <w:rPr>
+          <w:rFonts w:ascii="Calibri" w:hAnsi="Calibri" w:cs="Calibri"/>
+          <w:sz w:val="22"/>
+          <w:szCs w:val="22"/>
+        </w:rPr>
+        <w:t>When you join two tables that have a 1 to many relationship (in this case, 1 pursuit to multiple records for the people), your result is going to be based on that “many” table.</w:t>
+      </w:r>
+    </w:p>
+    <w:p>
+      <w:pPr>
+        <w:pStyle w:val="bodytype"/>
+        <w:rPr>
+          <w:rFonts w:ascii="Calibri" w:hAnsi="Calibri" w:cs="Calibri"/>
+          <w:sz w:val="22"/>
+          <w:szCs w:val="22"/>
+        </w:rPr>
+      </w:pPr>
+      <w:r>
+        <w:rPr>
+          <w:rFonts w:ascii="Calibri" w:hAnsi="Calibri" w:cs="Calibri"/>
+          <w:sz w:val="22"/>
+          <w:szCs w:val="22"/>
+        </w:rPr>
+        <w:t>But why didn’t we get 12,422 records?</w:t>
+      </w:r>
+    </w:p>
+    <w:p>
+      <w:pPr>
+        <w:pStyle w:val="bodytype"/>
+        <w:rPr>
+          <w:rFonts w:ascii="Calibri" w:hAnsi="Calibri" w:cs="Calibri"/>
+          <w:sz w:val="22"/>
+          <w:szCs w:val="22"/>
+        </w:rPr>
+      </w:pPr>
+    </w:p>
+    <w:p>
+      <w:pPr>
+        <w:pStyle w:val="bodytype"/>
+        <w:rPr>
+          <w:rFonts w:ascii="Calibri" w:hAnsi="Calibri" w:cs="Calibri"/>
+          <w:sz w:val="22"/>
+          <w:szCs w:val="22"/>
+        </w:rPr>
+      </w:pPr>
+      <w:r>
+        <w:rPr>
+          <w:rFonts w:ascii="Calibri" w:hAnsi="Calibri" w:cs="Calibri"/>
+          <w:sz w:val="22"/>
+          <w:szCs w:val="22"/>
+        </w:rPr>
+        <w:t>Remember in our join we chose the 2</w:t>
+      </w:r>
+      <w:r>
+        <w:rPr>
+          <w:rFonts w:ascii="Calibri" w:hAnsi="Calibri" w:cs="Calibri"/>
+          <w:sz w:val="22"/>
+          <w:szCs w:val="22"/>
+          <w:vertAlign w:val="superscript"/>
+        </w:rPr>
+        <w:t>nd</w:t>
+      </w:r>
+      <w:r>
+        <w:rPr>
+          <w:rFonts w:ascii="Calibri" w:hAnsi="Calibri" w:cs="Calibri"/>
+          <w:sz w:val="22"/>
+          <w:szCs w:val="22"/>
+        </w:rPr>
+        <w:t xml:space="preserve"> option – return all the records from Pursuits, and only those that match from Subject. </w:t>
+      </w:r>
+    </w:p>
+    <w:p>
+      <w:pPr>
+        <w:pStyle w:val="bodytype"/>
+        <w:rPr>
+          <w:rFonts w:ascii="Calibri" w:hAnsi="Calibri" w:cs="Calibri"/>
+          <w:sz w:val="22"/>
+          <w:szCs w:val="22"/>
+        </w:rPr>
+      </w:pPr>
+      <w:r>
+        <w:rPr>
+          <w:rFonts w:ascii="Calibri" w:hAnsi="Calibri" w:cs="Calibri"/>
+          <w:sz w:val="22"/>
+          <w:szCs w:val="22"/>
+        </w:rPr>
         <w:lastRenderedPageBreak/>
-        <w:t xml:space="preserve">You’ll see that the join syntax is in the FROM line. </w:t>
-      </w:r>
-    </w:p>
-    <w:p>
-      <w:pPr>
-        <w:pStyle w:val="bodytype"/>
-        <w:rPr>
-          <w:rFonts w:ascii="Calibri" w:hAnsi="Calibri" w:cs="Calibri"/>
-          <w:sz w:val="22"/>
-          <w:szCs w:val="22"/>
-        </w:rPr>
-      </w:pPr>
-    </w:p>
-    <w:p>
-      <w:pPr>
-        <w:pStyle w:val="bodytype"/>
-        <w:rPr>
-          <w:rFonts w:ascii="Calibri" w:hAnsi="Calibri" w:cs="Calibri"/>
-          <w:sz w:val="22"/>
-          <w:szCs w:val="22"/>
-        </w:rPr>
-      </w:pPr>
-      <w:r>
-        <w:rPr>
-          <w:rFonts w:ascii="Calibri" w:hAnsi="Calibri" w:cs="Calibri"/>
-          <w:sz w:val="22"/>
-          <w:szCs w:val="22"/>
-        </w:rPr>
-        <w:t xml:space="preserve">Go ahead and run this query. You’ll get 12,445 records. Let’s look at what this did. Remember that we have 12,422 records in the subject table (in other words, that’s how many people we have). </w:t>
-      </w:r>
-    </w:p>
-    <w:p>
-      <w:pPr>
-        <w:pStyle w:val="bodytype"/>
-        <w:rPr>
-          <w:rFonts w:ascii="Calibri" w:hAnsi="Calibri" w:cs="Calibri"/>
-          <w:sz w:val="22"/>
-          <w:szCs w:val="22"/>
-        </w:rPr>
-      </w:pPr>
-      <w:r>
-        <w:rPr>
-          <w:rFonts w:ascii="Calibri" w:hAnsi="Calibri" w:cs="Calibri"/>
-          <w:sz w:val="22"/>
-          <w:szCs w:val="22"/>
-        </w:rPr>
-        <w:t>When you join two tables that have a 1 to many relationship (in this case, 1 pursuit to multiple records for the people), your result is going to be based on that “many” table.</w:t>
-      </w:r>
-    </w:p>
-    <w:p>
-      <w:pPr>
-        <w:pStyle w:val="bodytype"/>
-        <w:rPr>
-          <w:rFonts w:ascii="Calibri" w:hAnsi="Calibri" w:cs="Calibri"/>
-          <w:sz w:val="22"/>
-          <w:szCs w:val="22"/>
-        </w:rPr>
-      </w:pPr>
-      <w:r>
-        <w:rPr>
-          <w:rFonts w:ascii="Calibri" w:hAnsi="Calibri" w:cs="Calibri"/>
-          <w:sz w:val="22"/>
-          <w:szCs w:val="22"/>
-        </w:rPr>
-        <w:t>But why didn’t we get 12,422 records?</w:t>
-      </w:r>
-    </w:p>
-    <w:p>
-      <w:pPr>
-        <w:pStyle w:val="bodytype"/>
-        <w:rPr>
-          <w:rFonts w:ascii="Calibri" w:hAnsi="Calibri" w:cs="Calibri"/>
-          <w:sz w:val="22"/>
-          <w:szCs w:val="22"/>
-        </w:rPr>
-      </w:pPr>
-    </w:p>
-    <w:p>
-      <w:pPr>
-        <w:pStyle w:val="bodytype"/>
-        <w:rPr>
-          <w:rFonts w:ascii="Calibri" w:hAnsi="Calibri" w:cs="Calibri"/>
-          <w:sz w:val="22"/>
-          <w:szCs w:val="22"/>
-        </w:rPr>
-      </w:pPr>
-      <w:r>
-        <w:rPr>
-          <w:rFonts w:ascii="Calibri" w:hAnsi="Calibri" w:cs="Calibri"/>
-          <w:sz w:val="22"/>
-          <w:szCs w:val="22"/>
-        </w:rPr>
-        <w:t>Remember in our join we chose the 2</w:t>
-      </w:r>
-      <w:r>
-        <w:rPr>
-          <w:rFonts w:ascii="Calibri" w:hAnsi="Calibri" w:cs="Calibri"/>
-          <w:sz w:val="22"/>
-          <w:szCs w:val="22"/>
-          <w:vertAlign w:val="superscript"/>
-        </w:rPr>
-        <w:t>nd</w:t>
-      </w:r>
-      <w:r>
-        <w:rPr>
-          <w:rFonts w:ascii="Calibri" w:hAnsi="Calibri" w:cs="Calibri"/>
-          <w:sz w:val="22"/>
-          <w:szCs w:val="22"/>
-        </w:rPr>
-        <w:t xml:space="preserve"> option – return all the records from Pursuits, and only those that match from Subject. </w:t>
-      </w:r>
-    </w:p>
-    <w:p>
-      <w:pPr>
-        <w:pStyle w:val="bodytype"/>
-        <w:rPr>
-          <w:rFonts w:ascii="Calibri" w:hAnsi="Calibri" w:cs="Calibri"/>
-          <w:sz w:val="22"/>
-          <w:szCs w:val="22"/>
-        </w:rPr>
-      </w:pPr>
-      <w:r>
-        <w:rPr>
-          <w:rFonts w:ascii="Calibri" w:hAnsi="Calibri" w:cs="Calibri"/>
-          <w:sz w:val="22"/>
-          <w:szCs w:val="22"/>
-        </w:rPr>
         <w:t>If you filter your query results, you’ll see there are records where the “</w:t>
       </w:r>
       <w:proofErr w:type="spellStart"/>
@@ -8796,175 +9436,175 @@
           <w:sz w:val="22"/>
           <w:szCs w:val="22"/>
         </w:rPr>
+        <w:t xml:space="preserve">SELECT DISTINCT </w:t>
+      </w:r>
+      <w:proofErr w:type="spellStart"/>
+      <w:r>
+        <w:rPr>
+          <w:rFonts w:ascii="Calibri" w:hAnsi="Calibri" w:cs="Calibri"/>
+          <w:sz w:val="22"/>
+          <w:szCs w:val="22"/>
+        </w:rPr>
+        <w:t>pursuitid</w:t>
+      </w:r>
+      <w:proofErr w:type="spellEnd"/>
+      <w:r>
+        <w:rPr>
+          <w:rFonts w:ascii="Calibri" w:hAnsi="Calibri" w:cs="Calibri"/>
+          <w:sz w:val="22"/>
+          <w:szCs w:val="22"/>
+        </w:rPr>
+        <w:t xml:space="preserve">, name, county, </w:t>
+      </w:r>
+      <w:proofErr w:type="spellStart"/>
+      <w:r>
+        <w:rPr>
+          <w:rFonts w:ascii="Calibri" w:hAnsi="Calibri" w:cs="Calibri"/>
+          <w:sz w:val="22"/>
+          <w:szCs w:val="22"/>
+        </w:rPr>
+        <w:t>dateofpursuit</w:t>
+      </w:r>
+      <w:proofErr w:type="spellEnd"/>
+      <w:r>
+        <w:rPr>
+          <w:rFonts w:ascii="Calibri" w:hAnsi="Calibri" w:cs="Calibri"/>
+          <w:sz w:val="22"/>
+          <w:szCs w:val="22"/>
+        </w:rPr>
+        <w:t xml:space="preserve">, collision, </w:t>
+      </w:r>
+      <w:proofErr w:type="spellStart"/>
+      <w:r>
+        <w:rPr>
+          <w:rFonts w:ascii="Calibri" w:hAnsi="Calibri" w:cs="Calibri"/>
+          <w:sz w:val="22"/>
+          <w:szCs w:val="22"/>
+        </w:rPr>
+        <w:t>chaseyear</w:t>
+      </w:r>
+      <w:proofErr w:type="spellEnd"/>
+    </w:p>
+    <w:p>
+      <w:pPr>
+        <w:pStyle w:val="bodytype"/>
+        <w:rPr>
+          <w:rFonts w:ascii="Calibri" w:hAnsi="Calibri" w:cs="Calibri"/>
+          <w:sz w:val="22"/>
+          <w:szCs w:val="22"/>
+        </w:rPr>
+      </w:pPr>
+      <w:r>
+        <w:rPr>
+          <w:rFonts w:ascii="Calibri" w:hAnsi="Calibri" w:cs="Calibri"/>
+          <w:sz w:val="22"/>
+          <w:szCs w:val="22"/>
+        </w:rPr>
+        <w:t>From bystanders</w:t>
+      </w:r>
+    </w:p>
+    <w:p>
+      <w:pPr>
+        <w:pStyle w:val="bodytype"/>
+        <w:rPr>
+          <w:rFonts w:ascii="Calibri" w:hAnsi="Calibri" w:cs="Calibri"/>
+          <w:sz w:val="22"/>
+          <w:szCs w:val="22"/>
+        </w:rPr>
+      </w:pPr>
+    </w:p>
+    <w:p>
+      <w:pPr>
+        <w:pStyle w:val="bodytype"/>
+        <w:rPr>
+          <w:rFonts w:ascii="Calibri" w:hAnsi="Calibri" w:cs="Calibri"/>
+          <w:sz w:val="22"/>
+          <w:szCs w:val="22"/>
+        </w:rPr>
+      </w:pPr>
+    </w:p>
+    <w:p>
+      <w:pPr>
+        <w:pStyle w:val="bodytype"/>
+        <w:rPr>
+          <w:rFonts w:ascii="Calibri" w:hAnsi="Calibri" w:cs="Calibri"/>
+          <w:sz w:val="22"/>
+          <w:szCs w:val="22"/>
+        </w:rPr>
+      </w:pPr>
+      <w:r>
+        <w:rPr>
+          <w:rFonts w:ascii="Calibri" w:hAnsi="Calibri" w:cs="Calibri"/>
+          <w:sz w:val="22"/>
+          <w:szCs w:val="22"/>
+        </w:rPr>
+        <w:t xml:space="preserve">You should get 112 records. And remember we had a total of 6,899 chases. That means bystanders are involved in only about 2% of all chases. </w:t>
+      </w:r>
+    </w:p>
+    <w:p>
+      <w:pPr>
+        <w:pStyle w:val="bodytype"/>
+        <w:rPr>
+          <w:rFonts w:ascii="Calibri" w:hAnsi="Calibri" w:cs="Calibri"/>
+          <w:sz w:val="22"/>
+          <w:szCs w:val="22"/>
+        </w:rPr>
+      </w:pPr>
+    </w:p>
+    <w:p>
+      <w:pPr>
+        <w:pStyle w:val="bodytype"/>
+        <w:rPr>
+          <w:rFonts w:ascii="Calibri" w:hAnsi="Calibri" w:cs="Calibri"/>
+          <w:sz w:val="22"/>
+          <w:szCs w:val="22"/>
+        </w:rPr>
+      </w:pPr>
+    </w:p>
+    <w:p>
+      <w:pPr>
+        <w:pStyle w:val="bodytype"/>
+        <w:rPr>
+          <w:rFonts w:ascii="Calibri" w:hAnsi="Calibri" w:cs="Calibri"/>
+          <w:sz w:val="22"/>
+          <w:szCs w:val="22"/>
+        </w:rPr>
+      </w:pPr>
+    </w:p>
+    <w:p>
+      <w:pPr>
+        <w:pStyle w:val="bodytype"/>
+        <w:rPr>
+          <w:rFonts w:ascii="Calibri" w:hAnsi="Calibri" w:cs="Calibri"/>
+          <w:sz w:val="22"/>
+          <w:szCs w:val="22"/>
+        </w:rPr>
+      </w:pPr>
+      <w:r>
+        <w:rPr>
+          <w:rFonts w:ascii="Calibri" w:hAnsi="Calibri" w:cs="Calibri"/>
+          <w:sz w:val="22"/>
+          <w:szCs w:val="22"/>
+        </w:rPr>
+        <w:t>You could refine this question a bit and ask “what percentage of chases result in an injury or death of a bystander?”</w:t>
+      </w:r>
+    </w:p>
+    <w:p>
+      <w:pPr>
+        <w:pStyle w:val="bodytype"/>
+        <w:rPr>
+          <w:rFonts w:ascii="Calibri" w:hAnsi="Calibri" w:cs="Calibri"/>
+          <w:sz w:val="22"/>
+          <w:szCs w:val="22"/>
+        </w:rPr>
+      </w:pPr>
+      <w:r>
+        <w:rPr>
+          <w:rFonts w:ascii="Calibri" w:hAnsi="Calibri" w:cs="Calibri"/>
+          <w:sz w:val="22"/>
+          <w:szCs w:val="22"/>
+        </w:rPr>
         <w:lastRenderedPageBreak/>
-        <w:t xml:space="preserve">SELECT DISTINCT </w:t>
-      </w:r>
-      <w:proofErr w:type="spellStart"/>
-      <w:r>
-        <w:rPr>
-          <w:rFonts w:ascii="Calibri" w:hAnsi="Calibri" w:cs="Calibri"/>
-          <w:sz w:val="22"/>
-          <w:szCs w:val="22"/>
-        </w:rPr>
-        <w:t>pursuitid</w:t>
-      </w:r>
-      <w:proofErr w:type="spellEnd"/>
-      <w:r>
-        <w:rPr>
-          <w:rFonts w:ascii="Calibri" w:hAnsi="Calibri" w:cs="Calibri"/>
-          <w:sz w:val="22"/>
-          <w:szCs w:val="22"/>
-        </w:rPr>
-        <w:t xml:space="preserve">, name, county, </w:t>
-      </w:r>
-      <w:proofErr w:type="spellStart"/>
-      <w:r>
-        <w:rPr>
-          <w:rFonts w:ascii="Calibri" w:hAnsi="Calibri" w:cs="Calibri"/>
-          <w:sz w:val="22"/>
-          <w:szCs w:val="22"/>
-        </w:rPr>
-        <w:t>dateofpursuit</w:t>
-      </w:r>
-      <w:proofErr w:type="spellEnd"/>
-      <w:r>
-        <w:rPr>
-          <w:rFonts w:ascii="Calibri" w:hAnsi="Calibri" w:cs="Calibri"/>
-          <w:sz w:val="22"/>
-          <w:szCs w:val="22"/>
-        </w:rPr>
-        <w:t xml:space="preserve">, collision, </w:t>
-      </w:r>
-      <w:proofErr w:type="spellStart"/>
-      <w:r>
-        <w:rPr>
-          <w:rFonts w:ascii="Calibri" w:hAnsi="Calibri" w:cs="Calibri"/>
-          <w:sz w:val="22"/>
-          <w:szCs w:val="22"/>
-        </w:rPr>
-        <w:t>chaseyear</w:t>
-      </w:r>
-      <w:proofErr w:type="spellEnd"/>
-    </w:p>
-    <w:p>
-      <w:pPr>
-        <w:pStyle w:val="bodytype"/>
-        <w:rPr>
-          <w:rFonts w:ascii="Calibri" w:hAnsi="Calibri" w:cs="Calibri"/>
-          <w:sz w:val="22"/>
-          <w:szCs w:val="22"/>
-        </w:rPr>
-      </w:pPr>
-      <w:r>
-        <w:rPr>
-          <w:rFonts w:ascii="Calibri" w:hAnsi="Calibri" w:cs="Calibri"/>
-          <w:sz w:val="22"/>
-          <w:szCs w:val="22"/>
-        </w:rPr>
-        <w:t>From bystanders</w:t>
-      </w:r>
-    </w:p>
-    <w:p>
-      <w:pPr>
-        <w:pStyle w:val="bodytype"/>
-        <w:rPr>
-          <w:rFonts w:ascii="Calibri" w:hAnsi="Calibri" w:cs="Calibri"/>
-          <w:sz w:val="22"/>
-          <w:szCs w:val="22"/>
-        </w:rPr>
-      </w:pPr>
-    </w:p>
-    <w:p>
-      <w:pPr>
-        <w:pStyle w:val="bodytype"/>
-        <w:rPr>
-          <w:rFonts w:ascii="Calibri" w:hAnsi="Calibri" w:cs="Calibri"/>
-          <w:sz w:val="22"/>
-          <w:szCs w:val="22"/>
-        </w:rPr>
-      </w:pPr>
-    </w:p>
-    <w:p>
-      <w:pPr>
-        <w:pStyle w:val="bodytype"/>
-        <w:rPr>
-          <w:rFonts w:ascii="Calibri" w:hAnsi="Calibri" w:cs="Calibri"/>
-          <w:sz w:val="22"/>
-          <w:szCs w:val="22"/>
-        </w:rPr>
-      </w:pPr>
-      <w:r>
-        <w:rPr>
-          <w:rFonts w:ascii="Calibri" w:hAnsi="Calibri" w:cs="Calibri"/>
-          <w:sz w:val="22"/>
-          <w:szCs w:val="22"/>
-        </w:rPr>
-        <w:t xml:space="preserve">You should get 112 records. And remember we had a total of 6,899 chases. That means bystanders are involved in only about 2% of all chases. </w:t>
-      </w:r>
-    </w:p>
-    <w:p>
-      <w:pPr>
-        <w:pStyle w:val="bodytype"/>
-        <w:rPr>
-          <w:rFonts w:ascii="Calibri" w:hAnsi="Calibri" w:cs="Calibri"/>
-          <w:sz w:val="22"/>
-          <w:szCs w:val="22"/>
-        </w:rPr>
-      </w:pPr>
-    </w:p>
-    <w:p>
-      <w:pPr>
-        <w:pStyle w:val="bodytype"/>
-        <w:rPr>
-          <w:rFonts w:ascii="Calibri" w:hAnsi="Calibri" w:cs="Calibri"/>
-          <w:sz w:val="22"/>
-          <w:szCs w:val="22"/>
-        </w:rPr>
-      </w:pPr>
-    </w:p>
-    <w:p>
-      <w:pPr>
-        <w:pStyle w:val="bodytype"/>
-        <w:rPr>
-          <w:rFonts w:ascii="Calibri" w:hAnsi="Calibri" w:cs="Calibri"/>
-          <w:sz w:val="22"/>
-          <w:szCs w:val="22"/>
-        </w:rPr>
-      </w:pPr>
-    </w:p>
-    <w:p>
-      <w:pPr>
-        <w:pStyle w:val="bodytype"/>
-        <w:rPr>
-          <w:rFonts w:ascii="Calibri" w:hAnsi="Calibri" w:cs="Calibri"/>
-          <w:sz w:val="22"/>
-          <w:szCs w:val="22"/>
-        </w:rPr>
-      </w:pPr>
-      <w:r>
-        <w:rPr>
-          <w:rFonts w:ascii="Calibri" w:hAnsi="Calibri" w:cs="Calibri"/>
-          <w:sz w:val="22"/>
-          <w:szCs w:val="22"/>
-        </w:rPr>
-        <w:t>You could refine this question a bit and ask “what percentage of chases result in an injury or death of a bystander?”</w:t>
-      </w:r>
-    </w:p>
-    <w:p>
-      <w:pPr>
-        <w:pStyle w:val="bodytype"/>
-        <w:rPr>
-          <w:rFonts w:ascii="Calibri" w:hAnsi="Calibri" w:cs="Calibri"/>
-          <w:sz w:val="22"/>
-          <w:szCs w:val="22"/>
-        </w:rPr>
-      </w:pPr>
-      <w:r>
-        <w:rPr>
-          <w:rFonts w:ascii="Calibri" w:hAnsi="Calibri" w:cs="Calibri"/>
-          <w:sz w:val="22"/>
-          <w:szCs w:val="22"/>
-        </w:rPr>
         <w:t xml:space="preserve">To do that, filter your “bystanders” </w:t>
       </w:r>
       <w:proofErr w:type="gramStart"/>
@@ -9933,7 +10573,9 @@
   </w:style>
   <w:style w:type="character" w:default="1" w:styleId="DefaultParagraphFont">
     <w:name w:val="Default Paragraph Font"/>
+    <w:uiPriority w:val="1"/>
     <w:semiHidden/>
+    <w:unhideWhenUsed/>
   </w:style>
   <w:style w:type="table" w:default="1" w:styleId="TableNormal">
     <w:name w:val="Normal Table"/>

</xml_diff>